<commit_message>
Add the first handwriting part
</commit_message>
<xml_diff>
--- a/Syntax_Analyzer/Report.docx
+++ b/Syntax_Analyzer/Report.docx
@@ -4331,7 +4331,7 @@
     <w:p>
       <w:pPr>
         <w:rPr>
-          <w:rFonts w:ascii="Times New Roman" w:hAnsi="Times New Roman" w:cs="Times New Roman" w:hint="eastAsia"/>
+          <w:rFonts w:ascii="Times New Roman" w:hAnsi="Times New Roman" w:cs="Times New Roman"/>
           <w:sz w:val="20"/>
           <w:szCs w:val="20"/>
         </w:rPr>
@@ -4549,7 +4549,7 @@
             <w:pPr>
               <w:ind w:left="1785" w:hangingChars="850" w:hanging="1785"/>
               <w:rPr>
-                <w:rFonts w:ascii="Times New Roman" w:hAnsi="Times New Roman" w:cs="Times New Roman" w:hint="eastAsia"/>
+                <w:rFonts w:ascii="Times New Roman" w:hAnsi="Times New Roman" w:cs="Times New Roman"/>
               </w:rPr>
             </w:pPr>
             <w:r>
@@ -4908,7 +4908,7 @@
           <w:p>
             <w:pPr>
               <w:rPr>
-                <w:rFonts w:ascii="Times New Roman" w:hAnsi="Times New Roman" w:cs="Times New Roman" w:hint="eastAsia"/>
+                <w:rFonts w:ascii="Times New Roman" w:hAnsi="Times New Roman" w:cs="Times New Roman"/>
               </w:rPr>
             </w:pPr>
           </w:p>
@@ -5054,14 +5054,7 @@
                 <w:rFonts w:ascii="Times New Roman" w:hAnsi="Times New Roman" w:cs="Times New Roman"/>
                 <w:lang w:eastAsia="ko-Kore-KR"/>
               </w:rPr>
-              <w:t>)</w:t>
-            </w:r>
-            <w:r>
-              <w:rPr>
-                <w:rFonts w:ascii="Times New Roman" w:hAnsi="Times New Roman" w:cs="Times New Roman"/>
-                <w:lang w:eastAsia="ko-Kore-KR"/>
-              </w:rPr>
-              <w:t xml:space="preserve"> </w:t>
+              <w:t xml:space="preserve">) </w:t>
             </w:r>
             <w:r>
               <w:rPr>
@@ -5372,30 +5365,23 @@
           <w:p>
             <w:pPr>
               <w:rPr>
+                <w:rFonts w:ascii="Times New Roman" w:hAnsi="Times New Roman" w:cs="Times New Roman"/>
+                <w:lang w:eastAsia="ko-Kore-KR"/>
+              </w:rPr>
+            </w:pPr>
+            <w:r>
+              <w:rPr>
                 <w:rFonts w:ascii="Times New Roman" w:hAnsi="Times New Roman" w:cs="Times New Roman" w:hint="eastAsia"/>
                 <w:lang w:eastAsia="ko-Kore-KR"/>
               </w:rPr>
-            </w:pPr>
-            <w:r>
-              <w:rPr>
-                <w:rFonts w:ascii="Times New Roman" w:hAnsi="Times New Roman" w:cs="Times New Roman" w:hint="eastAsia"/>
+              <w:t>F</w:t>
+            </w:r>
+            <w:r>
+              <w:rPr>
+                <w:rFonts w:ascii="Times New Roman" w:hAnsi="Times New Roman" w:cs="Times New Roman"/>
                 <w:lang w:eastAsia="ko-Kore-KR"/>
               </w:rPr>
-              <w:t>F</w:t>
-            </w:r>
-            <w:r>
-              <w:rPr>
-                <w:rFonts w:ascii="Times New Roman" w:hAnsi="Times New Roman" w:cs="Times New Roman"/>
-                <w:lang w:eastAsia="ko-Kore-KR"/>
-              </w:rPr>
-              <w:t xml:space="preserve">irst (GOAL) </w:t>
-            </w:r>
-            <w:r>
-              <w:rPr>
-                <w:rFonts w:ascii="Times New Roman" w:hAnsi="Times New Roman" w:cs="Times New Roman"/>
-                <w:lang w:eastAsia="ko-Kore-KR"/>
-              </w:rPr>
-              <w:t>= {</w:t>
+              <w:t>irst (GOAL) = {</w:t>
             </w:r>
             <w:proofErr w:type="spellStart"/>
             <w:r>
@@ -5466,15 +5452,7 @@
           <w:szCs w:val="28"/>
         </w:rPr>
         <w:lastRenderedPageBreak/>
-        <w:t>FOLLOW</w:t>
-      </w:r>
-      <w:r>
-        <w:rPr>
-          <w:rFonts w:ascii="Times New Roman" w:eastAsia="맑은 고딕" w:hAnsi="Times New Roman" w:cs="Times New Roman"/>
-          <w:sz w:val="28"/>
-          <w:szCs w:val="28"/>
-        </w:rPr>
-        <w:t xml:space="preserve"> SET</w:t>
+        <w:t>FOLLOW SET</w:t>
       </w:r>
     </w:p>
     <w:p>
@@ -5507,23 +5485,7 @@
           <w:sz w:val="20"/>
           <w:szCs w:val="20"/>
         </w:rPr>
-        <w:t xml:space="preserve"> Set. You can check our handwriting version at the appendix </w:t>
-      </w:r>
-      <w:r>
-        <w:rPr>
-          <w:rFonts w:ascii="Times New Roman" w:hAnsi="Times New Roman" w:cs="Times New Roman"/>
-          <w:sz w:val="20"/>
-          <w:szCs w:val="20"/>
-        </w:rPr>
-        <w:t>2</w:t>
-      </w:r>
-      <w:r>
-        <w:rPr>
-          <w:rFonts w:ascii="Times New Roman" w:hAnsi="Times New Roman" w:cs="Times New Roman"/>
-          <w:sz w:val="20"/>
-          <w:szCs w:val="20"/>
-        </w:rPr>
-        <w:t>.</w:t>
+        <w:t xml:space="preserve"> Set. You can check our handwriting version at the appendix 2.</w:t>
       </w:r>
     </w:p>
     <w:tbl>
@@ -5762,31 +5724,7 @@
                 <w:sz w:val="20"/>
                 <w:szCs w:val="20"/>
               </w:rPr>
-              <w:t>ollow (</w:t>
-            </w:r>
-            <w:r>
-              <w:rPr>
-                <w:rFonts w:ascii="Times New Roman" w:hAnsi="Times New Roman" w:cs="Times New Roman"/>
-                <w:sz w:val="20"/>
-                <w:szCs w:val="20"/>
-              </w:rPr>
-              <w:t>FDECL</w:t>
-            </w:r>
-            <w:r>
-              <w:rPr>
-                <w:rFonts w:ascii="Times New Roman" w:hAnsi="Times New Roman" w:cs="Times New Roman"/>
-                <w:sz w:val="20"/>
-                <w:szCs w:val="20"/>
-              </w:rPr>
-              <w:t xml:space="preserve">) = </w:t>
-            </w:r>
-            <w:r>
-              <w:rPr>
-                <w:rFonts w:ascii="Times New Roman" w:hAnsi="Times New Roman" w:cs="Times New Roman"/>
-                <w:sz w:val="20"/>
-                <w:szCs w:val="20"/>
-              </w:rPr>
-              <w:t>{</w:t>
+              <w:t>ollow (FDECL) = {</w:t>
             </w:r>
             <w:r>
               <w:rPr>
@@ -5851,31 +5789,7 @@
                 <w:sz w:val="20"/>
                 <w:szCs w:val="20"/>
               </w:rPr>
-              <w:t>ollow (</w:t>
-            </w:r>
-            <w:r>
-              <w:rPr>
-                <w:rFonts w:ascii="Times New Roman" w:hAnsi="Times New Roman" w:cs="Times New Roman"/>
-                <w:sz w:val="20"/>
-                <w:szCs w:val="20"/>
-              </w:rPr>
-              <w:t>ARG</w:t>
-            </w:r>
-            <w:r>
-              <w:rPr>
-                <w:rFonts w:ascii="Times New Roman" w:hAnsi="Times New Roman" w:cs="Times New Roman"/>
-                <w:sz w:val="20"/>
-                <w:szCs w:val="20"/>
-              </w:rPr>
-              <w:t xml:space="preserve">) = </w:t>
-            </w:r>
-            <w:r>
-              <w:rPr>
-                <w:rFonts w:ascii="Times New Roman" w:hAnsi="Times New Roman" w:cs="Times New Roman"/>
-                <w:sz w:val="20"/>
-                <w:szCs w:val="20"/>
-              </w:rPr>
-              <w:t>{</w:t>
+              <w:t>ollow (ARG) = {</w:t>
             </w:r>
             <w:proofErr w:type="spellStart"/>
             <w:r>
@@ -5927,31 +5841,7 @@
                 <w:sz w:val="20"/>
                 <w:szCs w:val="20"/>
               </w:rPr>
-              <w:t>ollow (</w:t>
-            </w:r>
-            <w:r>
-              <w:rPr>
-                <w:rFonts w:ascii="Times New Roman" w:hAnsi="Times New Roman" w:cs="Times New Roman"/>
-                <w:sz w:val="20"/>
-                <w:szCs w:val="20"/>
-              </w:rPr>
-              <w:t>MOREARGS</w:t>
-            </w:r>
-            <w:r>
-              <w:rPr>
-                <w:rFonts w:ascii="Times New Roman" w:hAnsi="Times New Roman" w:cs="Times New Roman"/>
-                <w:sz w:val="20"/>
-                <w:szCs w:val="20"/>
-              </w:rPr>
-              <w:t xml:space="preserve">) = </w:t>
-            </w:r>
-            <w:r>
-              <w:rPr>
-                <w:rFonts w:ascii="Times New Roman" w:hAnsi="Times New Roman" w:cs="Times New Roman"/>
-                <w:sz w:val="20"/>
-                <w:szCs w:val="20"/>
-              </w:rPr>
-              <w:t>{</w:t>
+              <w:t>ollow (MOREARGS) = {</w:t>
             </w:r>
             <w:proofErr w:type="spellStart"/>
             <w:r>
@@ -6003,31 +5893,7 @@
                 <w:sz w:val="20"/>
                 <w:szCs w:val="20"/>
               </w:rPr>
-              <w:t>ollow (</w:t>
-            </w:r>
-            <w:r>
-              <w:rPr>
-                <w:rFonts w:ascii="Times New Roman" w:hAnsi="Times New Roman" w:cs="Times New Roman"/>
-                <w:sz w:val="20"/>
-                <w:szCs w:val="20"/>
-              </w:rPr>
-              <w:t>BLOCK</w:t>
-            </w:r>
-            <w:r>
-              <w:rPr>
-                <w:rFonts w:ascii="Times New Roman" w:hAnsi="Times New Roman" w:cs="Times New Roman"/>
-                <w:sz w:val="20"/>
-                <w:szCs w:val="20"/>
-              </w:rPr>
-              <w:t xml:space="preserve">) = </w:t>
-            </w:r>
-            <w:r>
-              <w:rPr>
-                <w:rFonts w:ascii="Times New Roman" w:hAnsi="Times New Roman" w:cs="Times New Roman"/>
-                <w:sz w:val="20"/>
-                <w:szCs w:val="20"/>
-              </w:rPr>
-              <w:t>{</w:t>
+              <w:t>ollow (BLOCK) = {</w:t>
             </w:r>
             <w:proofErr w:type="spellStart"/>
             <w:r>
@@ -6079,31 +5945,7 @@
                 <w:sz w:val="20"/>
                 <w:szCs w:val="20"/>
               </w:rPr>
-              <w:t>ollow (</w:t>
-            </w:r>
-            <w:r>
-              <w:rPr>
-                <w:rFonts w:ascii="Times New Roman" w:hAnsi="Times New Roman" w:cs="Times New Roman"/>
-                <w:sz w:val="20"/>
-                <w:szCs w:val="20"/>
-              </w:rPr>
-              <w:t>STMT</w:t>
-            </w:r>
-            <w:r>
-              <w:rPr>
-                <w:rFonts w:ascii="Times New Roman" w:hAnsi="Times New Roman" w:cs="Times New Roman"/>
-                <w:sz w:val="20"/>
-                <w:szCs w:val="20"/>
-              </w:rPr>
-              <w:t xml:space="preserve">) = </w:t>
-            </w:r>
-            <w:r>
-              <w:rPr>
-                <w:rFonts w:ascii="Times New Roman" w:hAnsi="Times New Roman" w:cs="Times New Roman"/>
-                <w:sz w:val="20"/>
-                <w:szCs w:val="20"/>
-              </w:rPr>
-              <w:t>{</w:t>
+              <w:t>ollow (STMT) = {</w:t>
             </w:r>
             <w:r>
               <w:rPr>
@@ -6191,23 +6033,7 @@
                 <w:sz w:val="20"/>
                 <w:szCs w:val="20"/>
               </w:rPr>
-              <w:t>ollow (</w:t>
-            </w:r>
-            <w:r>
-              <w:rPr>
-                <w:rFonts w:ascii="Times New Roman" w:hAnsi="Times New Roman" w:cs="Times New Roman"/>
-                <w:sz w:val="20"/>
-                <w:szCs w:val="20"/>
-              </w:rPr>
-              <w:t>ELSE</w:t>
-            </w:r>
-            <w:r>
-              <w:rPr>
-                <w:rFonts w:ascii="Times New Roman" w:hAnsi="Times New Roman" w:cs="Times New Roman"/>
-                <w:sz w:val="20"/>
-                <w:szCs w:val="20"/>
-              </w:rPr>
-              <w:t>) = {</w:t>
+              <w:t>ollow (ELSE) = {</w:t>
             </w:r>
             <w:r>
               <w:rPr>
@@ -6295,31 +6121,7 @@
                 <w:sz w:val="20"/>
                 <w:szCs w:val="20"/>
               </w:rPr>
-              <w:t>ollow (</w:t>
-            </w:r>
-            <w:r>
-              <w:rPr>
-                <w:rFonts w:ascii="Times New Roman" w:hAnsi="Times New Roman" w:cs="Times New Roman"/>
-                <w:sz w:val="20"/>
-                <w:szCs w:val="20"/>
-              </w:rPr>
-              <w:t>RHS</w:t>
-            </w:r>
-            <w:r>
-              <w:rPr>
-                <w:rFonts w:ascii="Times New Roman" w:hAnsi="Times New Roman" w:cs="Times New Roman"/>
-                <w:sz w:val="20"/>
-                <w:szCs w:val="20"/>
-              </w:rPr>
-              <w:t xml:space="preserve">) = </w:t>
-            </w:r>
-            <w:r>
-              <w:rPr>
-                <w:rFonts w:ascii="Times New Roman" w:hAnsi="Times New Roman" w:cs="Times New Roman"/>
-                <w:sz w:val="20"/>
-                <w:szCs w:val="20"/>
-              </w:rPr>
-              <w:t xml:space="preserve">{semi, </w:t>
+              <w:t xml:space="preserve">ollow (RHS) = {semi, </w:t>
             </w:r>
             <w:proofErr w:type="spellStart"/>
             <w:r>
@@ -6371,31 +6173,7 @@
                 <w:sz w:val="20"/>
                 <w:szCs w:val="20"/>
               </w:rPr>
-              <w:t>ollow (</w:t>
-            </w:r>
-            <w:r>
-              <w:rPr>
-                <w:rFonts w:ascii="Times New Roman" w:hAnsi="Times New Roman" w:cs="Times New Roman"/>
-                <w:sz w:val="20"/>
-                <w:szCs w:val="20"/>
-              </w:rPr>
-              <w:t>EXPR</w:t>
-            </w:r>
-            <w:r>
-              <w:rPr>
-                <w:rFonts w:ascii="Times New Roman" w:hAnsi="Times New Roman" w:cs="Times New Roman"/>
-                <w:sz w:val="20"/>
-                <w:szCs w:val="20"/>
-              </w:rPr>
-              <w:t xml:space="preserve">) = </w:t>
-            </w:r>
-            <w:r>
-              <w:rPr>
-                <w:rFonts w:ascii="Times New Roman" w:hAnsi="Times New Roman" w:cs="Times New Roman"/>
-                <w:sz w:val="20"/>
-                <w:szCs w:val="20"/>
-              </w:rPr>
-              <w:t xml:space="preserve">{semi, </w:t>
+              <w:t xml:space="preserve">ollow (EXPR) = {semi, </w:t>
             </w:r>
             <w:proofErr w:type="spellStart"/>
             <w:r>
@@ -6447,31 +6225,7 @@
                 <w:sz w:val="20"/>
                 <w:szCs w:val="20"/>
               </w:rPr>
-              <w:t>ollow (</w:t>
-            </w:r>
-            <w:r>
-              <w:rPr>
-                <w:rFonts w:ascii="Times New Roman" w:hAnsi="Times New Roman" w:cs="Times New Roman"/>
-                <w:sz w:val="20"/>
-                <w:szCs w:val="20"/>
-              </w:rPr>
-              <w:t>TERM</w:t>
-            </w:r>
-            <w:r>
-              <w:rPr>
-                <w:rFonts w:ascii="Times New Roman" w:hAnsi="Times New Roman" w:cs="Times New Roman"/>
-                <w:sz w:val="20"/>
-                <w:szCs w:val="20"/>
-              </w:rPr>
-              <w:t xml:space="preserve">) = </w:t>
-            </w:r>
-            <w:r>
-              <w:rPr>
-                <w:rFonts w:ascii="Times New Roman" w:hAnsi="Times New Roman" w:cs="Times New Roman"/>
-                <w:sz w:val="20"/>
-                <w:szCs w:val="20"/>
-              </w:rPr>
-              <w:t>{</w:t>
+              <w:t>ollow (TERM) = {</w:t>
             </w:r>
             <w:proofErr w:type="spellStart"/>
             <w:r>
@@ -6577,32 +6331,50 @@
                 <w:sz w:val="20"/>
                 <w:szCs w:val="20"/>
               </w:rPr>
-              <w:t>, addsub}</w:t>
-            </w:r>
-          </w:p>
-          <w:p>
-            <w:pPr>
-              <w:rPr>
-                <w:rFonts w:ascii="Times New Roman" w:hAnsi="Times New Roman" w:cs="Times New Roman"/>
-                <w:sz w:val="20"/>
-                <w:szCs w:val="20"/>
-              </w:rPr>
-            </w:pPr>
-          </w:p>
-          <w:p>
-            <w:pPr>
+              <w:t xml:space="preserve">, </w:t>
+            </w:r>
+            <w:proofErr w:type="spellStart"/>
+            <w:r>
+              <w:rPr>
+                <w:rFonts w:ascii="Times New Roman" w:hAnsi="Times New Roman" w:cs="Times New Roman"/>
+                <w:sz w:val="20"/>
+                <w:szCs w:val="20"/>
+              </w:rPr>
+              <w:t>addsub</w:t>
+            </w:r>
+            <w:proofErr w:type="spellEnd"/>
+            <w:r>
+              <w:rPr>
+                <w:rFonts w:ascii="Times New Roman" w:hAnsi="Times New Roman" w:cs="Times New Roman"/>
+                <w:sz w:val="20"/>
+                <w:szCs w:val="20"/>
+              </w:rPr>
+              <w:t>}</w:t>
+            </w:r>
+          </w:p>
+          <w:p>
+            <w:pPr>
+              <w:rPr>
+                <w:rFonts w:ascii="Times New Roman" w:hAnsi="Times New Roman" w:cs="Times New Roman"/>
+                <w:sz w:val="20"/>
+                <w:szCs w:val="20"/>
+              </w:rPr>
+            </w:pPr>
+          </w:p>
+          <w:p>
+            <w:pPr>
+              <w:rPr>
+                <w:rFonts w:ascii="Times New Roman" w:hAnsi="Times New Roman" w:cs="Times New Roman"/>
+                <w:sz w:val="20"/>
+                <w:szCs w:val="20"/>
+              </w:rPr>
+            </w:pPr>
+            <w:r>
               <w:rPr>
                 <w:rFonts w:ascii="Times New Roman" w:hAnsi="Times New Roman" w:cs="Times New Roman" w:hint="eastAsia"/>
                 <w:sz w:val="20"/>
                 <w:szCs w:val="20"/>
               </w:rPr>
-            </w:pPr>
-            <w:r>
-              <w:rPr>
-                <w:rFonts w:ascii="Times New Roman" w:hAnsi="Times New Roman" w:cs="Times New Roman" w:hint="eastAsia"/>
-                <w:sz w:val="20"/>
-                <w:szCs w:val="20"/>
-              </w:rPr>
               <w:t>F</w:t>
             </w:r>
             <w:r>
@@ -6644,7 +6416,7 @@
           <w:p>
             <w:pPr>
               <w:rPr>
-                <w:rFonts w:ascii="Times New Roman" w:hAnsi="Times New Roman" w:cs="Times New Roman" w:hint="eastAsia"/>
+                <w:rFonts w:ascii="Times New Roman" w:hAnsi="Times New Roman" w:cs="Times New Roman"/>
                 <w:sz w:val="20"/>
                 <w:szCs w:val="20"/>
               </w:rPr>
@@ -6699,7 +6471,7 @@
     <w:p>
       <w:pPr>
         <w:rPr>
-          <w:rFonts w:ascii="Times New Roman" w:eastAsia="Calibri" w:hAnsi="Times New Roman" w:cs="Times New Roman" w:hint="eastAsia"/>
+          <w:rFonts w:ascii="Times New Roman" w:eastAsia="Calibri" w:hAnsi="Times New Roman" w:cs="Times New Roman"/>
           <w:b/>
           <w:color w:val="2F5496"/>
           <w:sz w:val="28"/>
@@ -42715,30 +42487,61 @@
     <w:p>
       <w:pPr>
         <w:rPr>
-          <w:rFonts w:ascii="Times New Roman" w:hAnsi="Times New Roman" w:cs="Times New Roman"/>
+          <w:rFonts w:ascii="Times New Roman" w:hAnsi="Times New Roman" w:cs="Times New Roman" w:hint="eastAsia"/>
           <w:sz w:val="20"/>
           <w:szCs w:val="20"/>
         </w:rPr>
       </w:pPr>
-    </w:p>
-    <w:p>
-      <w:pPr>
-        <w:rPr>
-          <w:rFonts w:ascii="Times New Roman" w:eastAsia="Calibri" w:hAnsi="Times New Roman" w:cs="Times New Roman"/>
-          <w:color w:val="2F5496"/>
-          <w:sz w:val="24"/>
-          <w:szCs w:val="24"/>
-        </w:rPr>
-      </w:pPr>
-      <w:bookmarkStart w:id="31" w:name="_Toc42959075"/>
       <w:r>
         <w:rPr>
           <w:rFonts w:ascii="Times New Roman" w:hAnsi="Times New Roman" w:cs="Times New Roman"/>
-          <w:sz w:val="24"/>
-          <w:szCs w:val="24"/>
+          <w:noProof/>
+          <w:sz w:val="20"/>
+          <w:szCs w:val="20"/>
         </w:rPr>
-        <w:br w:type="page"/>
+        <w:drawing>
+          <wp:inline distT="0" distB="0" distL="0" distR="0">
+            <wp:extent cx="5731510" cy="8075930"/>
+            <wp:effectExtent l="0" t="0" r="0" b="1270"/>
+            <wp:docPr id="2" name="그림 2" descr="텍스트이(가) 표시된 사진&#10;&#10;자동 생성된 설명"/>
+            <wp:cNvGraphicFramePr>
+              <a:graphicFrameLocks xmlns:a="http://schemas.openxmlformats.org/drawingml/2006/main" noChangeAspect="1"/>
+            </wp:cNvGraphicFramePr>
+            <a:graphic xmlns:a="http://schemas.openxmlformats.org/drawingml/2006/main">
+              <a:graphicData uri="http://schemas.openxmlformats.org/drawingml/2006/picture">
+                <pic:pic xmlns:pic="http://schemas.openxmlformats.org/drawingml/2006/picture">
+                  <pic:nvPicPr>
+                    <pic:cNvPr id="2" name="204651.JPG"/>
+                    <pic:cNvPicPr/>
+                  </pic:nvPicPr>
+                  <pic:blipFill>
+                    <a:blip r:embed="rId64" cstate="print">
+                      <a:extLst>
+                        <a:ext uri="{28A0092B-C50C-407E-A947-70E740481C1C}">
+                          <a14:useLocalDpi xmlns:a14="http://schemas.microsoft.com/office/drawing/2010/main" val="0"/>
+                        </a:ext>
+                      </a:extLst>
+                    </a:blip>
+                    <a:stretch>
+                      <a:fillRect/>
+                    </a:stretch>
+                  </pic:blipFill>
+                  <pic:spPr>
+                    <a:xfrm>
+                      <a:off x="0" y="0"/>
+                      <a:ext cx="5731510" cy="8075930"/>
+                    </a:xfrm>
+                    <a:prstGeom prst="rect">
+                      <a:avLst/>
+                    </a:prstGeom>
+                  </pic:spPr>
+                </pic:pic>
+              </a:graphicData>
+            </a:graphic>
+          </wp:inline>
+        </w:drawing>
       </w:r>
+      <w:bookmarkStart w:id="31" w:name="_Toc42959075"/>
     </w:p>
     <w:p>
       <w:pPr>
@@ -42777,11 +42580,6 @@
       </w:r>
     </w:p>
     <w:p>
-      <w:pPr>
-        <w:rPr>
-          <w:rFonts w:hint="eastAsia"/>
-        </w:rPr>
-      </w:pPr>
       <w:r>
         <w:rPr>
           <w:rFonts w:hint="eastAsia"/>
@@ -42790,7 +42588,7 @@
       </w:r>
     </w:p>
     <w:sectPr>
-      <w:footerReference w:type="default" r:id="rId64"/>
+      <w:footerReference w:type="default" r:id="rId65"/>
       <w:pgSz w:w="11906" w:h="16838"/>
       <w:pgMar w:top="1701" w:right="1440" w:bottom="1440" w:left="1440" w:header="720" w:footer="720" w:gutter="0"/>
       <w:pgNumType w:start="0"/>

</xml_diff>

<commit_message>
Add smart jumping - appendix 1, 2
</commit_message>
<xml_diff>
--- a/Syntax_Analyzer/Report.docx
+++ b/Syntax_Analyzer/Report.docx
@@ -4476,15 +4476,53 @@
           <w:sz w:val="20"/>
           <w:szCs w:val="20"/>
         </w:rPr>
-        <w:t xml:space="preserve"> version at the appendix</w:t>
+        <w:t xml:space="preserve"> version at the </w:t>
       </w:r>
+      <w:hyperlink w:anchor="_1._First_Set" w:history="1">
+        <w:r>
+          <w:rPr>
+            <w:rStyle w:val="ad"/>
+            <w:rFonts w:ascii="Times New Roman" w:hAnsi="Times New Roman" w:cs="Times New Roman"/>
+            <w:sz w:val="20"/>
+            <w:szCs w:val="20"/>
+          </w:rPr>
+          <w:t>appen</w:t>
+        </w:r>
+        <w:r>
+          <w:rPr>
+            <w:rStyle w:val="ad"/>
+            <w:rFonts w:ascii="Times New Roman" w:hAnsi="Times New Roman" w:cs="Times New Roman"/>
+            <w:sz w:val="20"/>
+            <w:szCs w:val="20"/>
+          </w:rPr>
+          <w:t>d</w:t>
+        </w:r>
+        <w:r>
+          <w:rPr>
+            <w:rStyle w:val="ad"/>
+            <w:rFonts w:ascii="Times New Roman" w:hAnsi="Times New Roman" w:cs="Times New Roman"/>
+            <w:sz w:val="20"/>
+            <w:szCs w:val="20"/>
+          </w:rPr>
+          <w:t>ix</w:t>
+        </w:r>
+        <w:r>
+          <w:rPr>
+            <w:rStyle w:val="ad"/>
+            <w:rFonts w:ascii="Times New Roman" w:hAnsi="Times New Roman" w:cs="Times New Roman"/>
+            <w:sz w:val="20"/>
+            <w:szCs w:val="20"/>
+          </w:rPr>
+          <w:t xml:space="preserve"> 1</w:t>
+        </w:r>
+      </w:hyperlink>
       <w:r>
         <w:rPr>
           <w:rFonts w:ascii="Times New Roman" w:hAnsi="Times New Roman" w:cs="Times New Roman"/>
           <w:sz w:val="20"/>
           <w:szCs w:val="20"/>
         </w:rPr>
-        <w:t xml:space="preserve"> 1.</w:t>
+        <w:t>.</w:t>
       </w:r>
     </w:p>
     <w:tbl>
@@ -5485,7 +5523,26 @@
           <w:sz w:val="20"/>
           <w:szCs w:val="20"/>
         </w:rPr>
-        <w:t xml:space="preserve"> Set. You can check our handwriting version at the appendix 2.</w:t>
+        <w:t xml:space="preserve"> Set. You can check our handwriting version at the </w:t>
+      </w:r>
+      <w:hyperlink w:anchor="_2._Follow_Set" w:history="1">
+        <w:r>
+          <w:rPr>
+            <w:rStyle w:val="ad"/>
+            <w:rFonts w:ascii="Times New Roman" w:hAnsi="Times New Roman" w:cs="Times New Roman"/>
+            <w:sz w:val="20"/>
+            <w:szCs w:val="20"/>
+          </w:rPr>
+          <w:t>appendix 2</w:t>
+        </w:r>
+      </w:hyperlink>
+      <w:r>
+        <w:rPr>
+          <w:rFonts w:ascii="Times New Roman" w:hAnsi="Times New Roman" w:cs="Times New Roman"/>
+          <w:sz w:val="20"/>
+          <w:szCs w:val="20"/>
+        </w:rPr>
+        <w:t>.</w:t>
       </w:r>
     </w:p>
     <w:tbl>
@@ -42466,6 +42523,8 @@
         </w:rPr>
       </w:pPr>
       <w:bookmarkStart w:id="30" w:name="_Toc42959074"/>
+      <w:bookmarkStart w:id="31" w:name="_1._First_Set"/>
+      <w:bookmarkEnd w:id="31"/>
       <w:r>
         <w:rPr>
           <w:rFonts w:ascii="Times New Roman" w:hAnsi="Times New Roman" w:cs="Times New Roman"/>
@@ -42487,7 +42546,7 @@
     <w:p>
       <w:pPr>
         <w:rPr>
-          <w:rFonts w:ascii="Times New Roman" w:hAnsi="Times New Roman" w:cs="Times New Roman" w:hint="eastAsia"/>
+          <w:rFonts w:ascii="Times New Roman" w:hAnsi="Times New Roman" w:cs="Times New Roman"/>
           <w:sz w:val="20"/>
           <w:szCs w:val="20"/>
         </w:rPr>
@@ -42541,7 +42600,7 @@
           </wp:inline>
         </w:drawing>
       </w:r>
-      <w:bookmarkStart w:id="31" w:name="_Toc42959075"/>
+      <w:bookmarkStart w:id="32" w:name="_Toc42959075"/>
     </w:p>
     <w:p>
       <w:pPr>
@@ -42552,6 +42611,8 @@
           <w:szCs w:val="24"/>
         </w:rPr>
       </w:pPr>
+      <w:bookmarkStart w:id="33" w:name="_2._Follow_Set"/>
+      <w:bookmarkEnd w:id="33"/>
       <w:r>
         <w:rPr>
           <w:rFonts w:ascii="Times New Roman" w:hAnsi="Times New Roman" w:cs="Times New Roman"/>
@@ -42569,7 +42630,7 @@
         </w:rPr>
         <w:t xml:space="preserve">. </w:t>
       </w:r>
-      <w:bookmarkEnd w:id="31"/>
+      <w:bookmarkEnd w:id="32"/>
       <w:r>
         <w:rPr>
           <w:rFonts w:ascii="Times New Roman" w:eastAsia="맑은 고딕" w:hAnsi="Times New Roman" w:cs="Times New Roman"/>
@@ -48225,6 +48286,30 @@
       <w:vertAlign w:val="superscript"/>
     </w:rPr>
   </w:style>
+  <w:style w:type="character" w:styleId="af3">
+    <w:name w:val="Unresolved Mention"/>
+    <w:basedOn w:val="a0"/>
+    <w:uiPriority w:val="99"/>
+    <w:semiHidden/>
+    <w:unhideWhenUsed/>
+    <w:rsid w:val="00FE60A1"/>
+    <w:rPr>
+      <w:color w:val="605E5C"/>
+      <w:shd w:val="clear" w:color="auto" w:fill="E1DFDD"/>
+    </w:rPr>
+  </w:style>
+  <w:style w:type="character" w:styleId="af4">
+    <w:name w:val="FollowedHyperlink"/>
+    <w:basedOn w:val="a0"/>
+    <w:uiPriority w:val="99"/>
+    <w:semiHidden/>
+    <w:unhideWhenUsed/>
+    <w:rsid w:val="00FE60A1"/>
+    <w:rPr>
+      <w:color w:val="800080" w:themeColor="followedHyperlink"/>
+      <w:u w:val="single"/>
+    </w:rPr>
+  </w:style>
 </w:styles>
 </file>
 

</xml_diff>

<commit_message>
Fiil in the few pages
</commit_message>
<xml_diff>
--- a/Syntax_Analyzer/Report.docx
+++ b/Syntax_Analyzer/Report.docx
@@ -2211,19 +2211,7 @@
               <w:rPr>
                 <w:rStyle w:val="ad"/>
               </w:rPr>
-              <w:t>5. LITERAL</w:t>
-            </w:r>
-            <w:r>
-              <w:rPr>
-                <w:rStyle w:val="ad"/>
-              </w:rPr>
-              <w:t xml:space="preserve"> </w:t>
-            </w:r>
-            <w:r>
-              <w:rPr>
-                <w:rStyle w:val="ad"/>
-              </w:rPr>
-              <w:t>- DFA</w:t>
+              <w:t>5. LITERAL - DFA</w:t>
             </w:r>
             <w:r>
               <w:rPr>
@@ -6956,7 +6944,7 @@
           <w:sz w:val="20"/>
           <w:szCs w:val="20"/>
         </w:rPr>
-        <w:t>The graph is too big so it is hard to see the detail, so w</w:t>
+        <w:t>The graph is too</w:t>
       </w:r>
       <w:r>
         <w:rPr>
@@ -6964,7 +6952,7 @@
           <w:sz w:val="20"/>
           <w:szCs w:val="20"/>
         </w:rPr>
-        <w:t xml:space="preserve">e attached the drawing file in the </w:t>
+        <w:t xml:space="preserve"> </w:t>
       </w:r>
       <w:r>
         <w:rPr>
@@ -6972,57 +6960,55 @@
           <w:sz w:val="20"/>
           <w:szCs w:val="20"/>
         </w:rPr>
-        <w:t>&lt;</w:t>
-      </w:r>
-      <w:r>
-        <w:rPr>
-          <w:rFonts w:ascii="Times New Roman" w:hAnsi="Times New Roman" w:cs="Times New Roman" w:hint="eastAsia"/>
+        <w:t>big</w:t>
+      </w:r>
+      <w:r>
+        <w:rPr>
+          <w:rFonts w:ascii="Times New Roman" w:hAnsi="Times New Roman" w:cs="Times New Roman"/>
           <w:sz w:val="20"/>
           <w:szCs w:val="20"/>
         </w:rPr>
-        <w:t>이름</w:t>
-      </w:r>
-      <w:r>
-        <w:rPr>
-          <w:rFonts w:ascii="Times New Roman" w:hAnsi="Times New Roman" w:cs="Times New Roman" w:hint="eastAsia"/>
+        <w:t>,</w:t>
+      </w:r>
+      <w:r>
+        <w:rPr>
+          <w:rFonts w:ascii="Times New Roman" w:hAnsi="Times New Roman" w:cs="Times New Roman"/>
           <w:sz w:val="20"/>
           <w:szCs w:val="20"/>
         </w:rPr>
-        <w:t xml:space="preserve"> </w:t>
-      </w:r>
-      <w:r>
-        <w:rPr>
-          <w:rFonts w:ascii="Times New Roman" w:hAnsi="Times New Roman" w:cs="Times New Roman" w:hint="eastAsia"/>
+        <w:t xml:space="preserve"> so it is hard to see the detail, so w</w:t>
+      </w:r>
+      <w:r>
+        <w:rPr>
+          <w:rFonts w:ascii="Times New Roman" w:hAnsi="Times New Roman" w:cs="Times New Roman"/>
           <w:sz w:val="20"/>
           <w:szCs w:val="20"/>
         </w:rPr>
-        <w:t>나중에</w:t>
-      </w:r>
-      <w:r>
-        <w:rPr>
-          <w:rFonts w:ascii="Times New Roman" w:hAnsi="Times New Roman" w:cs="Times New Roman" w:hint="eastAsia"/>
+        <w:t xml:space="preserve">e </w:t>
+      </w:r>
+      <w:r>
+        <w:rPr>
+          <w:rFonts w:ascii="Times New Roman" w:hAnsi="Times New Roman" w:cs="Times New Roman"/>
           <w:sz w:val="20"/>
           <w:szCs w:val="20"/>
         </w:rPr>
-        <w:t xml:space="preserve"> </w:t>
-      </w:r>
-      <w:proofErr w:type="spellStart"/>
-      <w:r>
-        <w:rPr>
-          <w:rFonts w:ascii="Times New Roman" w:hAnsi="Times New Roman" w:cs="Times New Roman" w:hint="eastAsia"/>
+        <w:t>included</w:t>
+      </w:r>
+      <w:r>
+        <w:rPr>
+          <w:rFonts w:ascii="Times New Roman" w:hAnsi="Times New Roman" w:cs="Times New Roman"/>
           <w:sz w:val="20"/>
           <w:szCs w:val="20"/>
         </w:rPr>
-        <w:t>정할것</w:t>
-      </w:r>
-      <w:proofErr w:type="spellEnd"/>
-      <w:r>
-        <w:rPr>
-          <w:rFonts w:ascii="Times New Roman" w:hAnsi="Times New Roman" w:cs="Times New Roman" w:hint="eastAsia"/>
+        <w:t xml:space="preserve"> the drawing file in the </w:t>
+      </w:r>
+      <w:r>
+        <w:rPr>
+          <w:rFonts w:ascii="Times New Roman" w:hAnsi="Times New Roman" w:cs="Times New Roman"/>
           <w:sz w:val="20"/>
           <w:szCs w:val="20"/>
         </w:rPr>
-        <w:t>&gt;</w:t>
+        <w:t>“Handwriting”</w:t>
       </w:r>
       <w:r>
         <w:rPr>
@@ -7217,15 +7203,7 @@
           <w:sz w:val="20"/>
           <w:szCs w:val="20"/>
         </w:rPr>
-        <w:t xml:space="preserve">DFA is generated using the NFA which we built. At first, we attached the number on each node and derived the DFA using </w:t>
-      </w:r>
-      <w:r>
-        <w:rPr>
-          <w:rFonts w:ascii="Times New Roman" w:hAnsi="Times New Roman" w:cs="Times New Roman"/>
-          <w:sz w:val="20"/>
-          <w:szCs w:val="20"/>
-        </w:rPr>
-        <w:t>subset (powerset) construction algorithm.</w:t>
+        <w:t>DFA is generated using the NFA which we built. At first, we attached the number on each node and derived the DFA using subset (powerset) construction algorithm.</w:t>
       </w:r>
       <w:r>
         <w:rPr>
@@ -7323,132 +7301,230 @@
           <w:sz w:val="20"/>
           <w:szCs w:val="20"/>
         </w:rPr>
-        <w:t>his image also can be found at the &lt;</w:t>
-      </w:r>
-      <w:r>
+        <w:t xml:space="preserve">his image also can be found at the </w:t>
+      </w:r>
+      <w:r>
+        <w:rPr>
+          <w:rFonts w:ascii="Times New Roman" w:hAnsi="Times New Roman" w:cs="Times New Roman"/>
+          <w:sz w:val="20"/>
+          <w:szCs w:val="20"/>
+        </w:rPr>
+        <w:t xml:space="preserve">“Handwriting” </w:t>
+      </w:r>
+      <w:r>
+        <w:rPr>
+          <w:rFonts w:ascii="Times New Roman" w:hAnsi="Times New Roman" w:cs="Times New Roman"/>
+          <w:sz w:val="20"/>
+          <w:szCs w:val="20"/>
+        </w:rPr>
+        <w:t>directory.</w:t>
+      </w:r>
+    </w:p>
+    <w:p>
+      <w:pPr>
+        <w:spacing w:line="240" w:lineRule="auto"/>
+        <w:rPr>
+          <w:rFonts w:ascii="Times New Roman" w:hAnsi="Times New Roman" w:cs="Times New Roman"/>
+          <w:sz w:val="20"/>
+          <w:szCs w:val="20"/>
+        </w:rPr>
+      </w:pPr>
+      <w:r>
+        <w:rPr>
+          <w:rFonts w:ascii="Times New Roman" w:hAnsi="Times New Roman" w:cs="Times New Roman"/>
+          <w:noProof/>
+          <w:sz w:val="20"/>
+          <w:szCs w:val="20"/>
+        </w:rPr>
+        <w:drawing>
+          <wp:inline distT="0" distB="0" distL="0" distR="0">
+            <wp:extent cx="5731510" cy="3638550"/>
+            <wp:effectExtent l="12700" t="12700" r="8890" b="19050"/>
+            <wp:docPr id="3" name="그림 3" descr="텍스트, 지도, 그리기이(가) 표시된 사진&#10;&#10;자동 생성된 설명"/>
+            <wp:cNvGraphicFramePr>
+              <a:graphicFrameLocks xmlns:a="http://schemas.openxmlformats.org/drawingml/2006/main" noChangeAspect="1"/>
+            </wp:cNvGraphicFramePr>
+            <a:graphic xmlns:a="http://schemas.openxmlformats.org/drawingml/2006/main">
+              <a:graphicData uri="http://schemas.openxmlformats.org/drawingml/2006/picture">
+                <pic:pic xmlns:pic="http://schemas.openxmlformats.org/drawingml/2006/picture">
+                  <pic:nvPicPr>
+                    <pic:cNvPr id="3" name="스크린샷 2020-06-15 오후 11.30.11.png"/>
+                    <pic:cNvPicPr/>
+                  </pic:nvPicPr>
+                  <pic:blipFill>
+                    <a:blip r:embed="rId10" cstate="print">
+                      <a:extLst>
+                        <a:ext uri="{28A0092B-C50C-407E-A947-70E740481C1C}">
+                          <a14:useLocalDpi xmlns:a14="http://schemas.microsoft.com/office/drawing/2010/main" val="0"/>
+                        </a:ext>
+                      </a:extLst>
+                    </a:blip>
+                    <a:stretch>
+                      <a:fillRect/>
+                    </a:stretch>
+                  </pic:blipFill>
+                  <pic:spPr>
+                    <a:xfrm>
+                      <a:off x="0" y="0"/>
+                      <a:ext cx="5731510" cy="3638550"/>
+                    </a:xfrm>
+                    <a:prstGeom prst="rect">
+                      <a:avLst/>
+                    </a:prstGeom>
+                    <a:ln>
+                      <a:solidFill>
+                        <a:schemeClr val="accent1"/>
+                      </a:solidFill>
+                    </a:ln>
+                  </pic:spPr>
+                </pic:pic>
+              </a:graphicData>
+            </a:graphic>
+          </wp:inline>
+        </w:drawing>
+      </w:r>
+      <w:r>
+        <w:rPr>
+          <w:rFonts w:ascii="Times New Roman" w:hAnsi="Times New Roman" w:cs="Times New Roman"/>
+          <w:sz w:val="20"/>
+          <w:szCs w:val="20"/>
+        </w:rPr>
+        <w:br w:type="page"/>
+      </w:r>
+    </w:p>
+    <w:p>
+      <w:pPr>
+        <w:pStyle w:val="2"/>
+        <w:rPr>
+          <w:rFonts w:ascii="Times New Roman" w:eastAsia="맑은 고딕" w:hAnsi="Times New Roman" w:cs="Times New Roman"/>
+          <w:sz w:val="24"/>
+          <w:szCs w:val="24"/>
+        </w:rPr>
+      </w:pPr>
+      <w:bookmarkStart w:id="9" w:name="_Toc43064549"/>
+      <w:r>
+        <w:rPr>
+          <w:rFonts w:ascii="Times New Roman" w:hAnsi="Times New Roman" w:cs="Times New Roman"/>
+          <w:sz w:val="24"/>
+          <w:szCs w:val="24"/>
+        </w:rPr>
+        <w:lastRenderedPageBreak/>
+        <w:t>2</w:t>
+      </w:r>
+      <w:r>
+        <w:rPr>
+          <w:rFonts w:ascii="Times New Roman" w:hAnsi="Times New Roman" w:cs="Times New Roman"/>
+          <w:sz w:val="24"/>
+          <w:szCs w:val="24"/>
+        </w:rPr>
+        <w:t xml:space="preserve">. </w:t>
+      </w:r>
+      <w:r>
+        <w:rPr>
+          <w:rFonts w:ascii="Times New Roman" w:hAnsi="Times New Roman" w:cs="Times New Roman"/>
+          <w:sz w:val="24"/>
+          <w:szCs w:val="24"/>
+        </w:rPr>
+        <w:t>Subset Construction</w:t>
+      </w:r>
+      <w:bookmarkEnd w:id="9"/>
+    </w:p>
+    <w:tbl>
+      <w:tblPr>
+        <w:tblStyle w:val="ab"/>
+        <w:tblW w:w="0" w:type="auto"/>
+        <w:tblLook w:val="04A0" w:firstRow="1" w:lastRow="0" w:firstColumn="1" w:lastColumn="0" w:noHBand="0" w:noVBand="1"/>
+      </w:tblPr>
+      <w:tblGrid>
+        <w:gridCol w:w="9016"/>
+      </w:tblGrid>
+      <w:tr>
+        <w:tc>
+          <w:tcPr>
+            <w:tcW w:w="9016" w:type="dxa"/>
+          </w:tcPr>
+          <w:p>
+            <w:pPr>
+              <w:rPr>
+                <w:rFonts w:ascii="Times New Roman" w:hAnsi="Times New Roman" w:cs="Times New Roman" w:hint="eastAsia"/>
+                <w:sz w:val="20"/>
+                <w:szCs w:val="20"/>
+              </w:rPr>
+            </w:pPr>
+          </w:p>
+        </w:tc>
+      </w:tr>
+    </w:tbl>
+    <w:p>
+      <w:pPr>
+        <w:spacing w:line="240" w:lineRule="auto"/>
+        <w:rPr>
+          <w:rFonts w:ascii="Times New Roman" w:hAnsi="Times New Roman" w:cs="Times New Roman"/>
+          <w:sz w:val="20"/>
+          <w:szCs w:val="20"/>
+        </w:rPr>
+      </w:pPr>
+    </w:p>
+    <w:p>
+      <w:pPr>
+        <w:rPr>
+          <w:rFonts w:ascii="Times New Roman" w:hAnsi="Times New Roman" w:cs="Times New Roman"/>
+          <w:sz w:val="20"/>
+          <w:szCs w:val="20"/>
+        </w:rPr>
+      </w:pPr>
+      <w:r>
+        <w:rPr>
+          <w:rFonts w:ascii="Times New Roman" w:hAnsi="Times New Roman" w:cs="Times New Roman"/>
+          <w:sz w:val="20"/>
+          <w:szCs w:val="20"/>
+        </w:rPr>
+        <w:br w:type="page"/>
+      </w:r>
+    </w:p>
+    <w:p>
+      <w:pPr>
+        <w:pStyle w:val="2"/>
+        <w:rPr>
+          <w:rFonts w:ascii="Times New Roman" w:eastAsia="맑은 고딕" w:hAnsi="Times New Roman" w:cs="Times New Roman"/>
+          <w:sz w:val="24"/>
+          <w:szCs w:val="24"/>
+        </w:rPr>
+      </w:pPr>
+      <w:r>
+        <w:rPr>
+          <w:rFonts w:ascii="Times New Roman" w:hAnsi="Times New Roman" w:cs="Times New Roman"/>
+          <w:sz w:val="24"/>
+          <w:szCs w:val="24"/>
+        </w:rPr>
+        <w:lastRenderedPageBreak/>
+        <w:t>3</w:t>
+      </w:r>
+      <w:r>
+        <w:rPr>
+          <w:rFonts w:ascii="Times New Roman" w:hAnsi="Times New Roman" w:cs="Times New Roman"/>
+          <w:sz w:val="24"/>
+          <w:szCs w:val="24"/>
+        </w:rPr>
+        <w:t xml:space="preserve">. </w:t>
+      </w:r>
+      <w:r>
+        <w:rPr>
+          <w:rFonts w:ascii="Times New Roman" w:hAnsi="Times New Roman" w:cs="Times New Roman"/>
+          <w:sz w:val="24"/>
+          <w:szCs w:val="24"/>
+        </w:rPr>
+        <w:t>Graph</w:t>
+      </w:r>
+    </w:p>
+    <w:p>
+      <w:pPr>
+        <w:spacing w:line="240" w:lineRule="auto"/>
         <w:rPr>
           <w:rFonts w:ascii="Times New Roman" w:hAnsi="Times New Roman" w:cs="Times New Roman" w:hint="eastAsia"/>
           <w:sz w:val="20"/>
           <w:szCs w:val="20"/>
         </w:rPr>
-        <w:t>이름</w:t>
-      </w:r>
-      <w:r>
-        <w:rPr>
-          <w:rFonts w:ascii="Times New Roman" w:hAnsi="Times New Roman" w:cs="Times New Roman" w:hint="eastAsia"/>
-          <w:sz w:val="20"/>
-          <w:szCs w:val="20"/>
-        </w:rPr>
-        <w:t xml:space="preserve"> </w:t>
-      </w:r>
-      <w:r>
-        <w:rPr>
-          <w:rFonts w:ascii="Times New Roman" w:hAnsi="Times New Roman" w:cs="Times New Roman" w:hint="eastAsia"/>
-          <w:sz w:val="20"/>
-          <w:szCs w:val="20"/>
-        </w:rPr>
-        <w:t>나중에</w:t>
-      </w:r>
-      <w:r>
-        <w:rPr>
-          <w:rFonts w:ascii="Times New Roman" w:hAnsi="Times New Roman" w:cs="Times New Roman" w:hint="eastAsia"/>
-          <w:sz w:val="20"/>
-          <w:szCs w:val="20"/>
-        </w:rPr>
-        <w:t xml:space="preserve"> </w:t>
-      </w:r>
-      <w:proofErr w:type="spellStart"/>
-      <w:r>
-        <w:rPr>
-          <w:rFonts w:ascii="Times New Roman" w:hAnsi="Times New Roman" w:cs="Times New Roman" w:hint="eastAsia"/>
-          <w:sz w:val="20"/>
-          <w:szCs w:val="20"/>
-        </w:rPr>
-        <w:t>정할것</w:t>
-      </w:r>
-      <w:proofErr w:type="spellEnd"/>
-      <w:r>
-        <w:rPr>
-          <w:rFonts w:ascii="Times New Roman" w:hAnsi="Times New Roman" w:cs="Times New Roman" w:hint="eastAsia"/>
-          <w:sz w:val="20"/>
-          <w:szCs w:val="20"/>
-        </w:rPr>
-        <w:t>&gt;</w:t>
-      </w:r>
-      <w:r>
-        <w:rPr>
-          <w:rFonts w:ascii="Times New Roman" w:hAnsi="Times New Roman" w:cs="Times New Roman"/>
-          <w:sz w:val="20"/>
-          <w:szCs w:val="20"/>
-        </w:rPr>
-        <w:t xml:space="preserve"> directory.</w:t>
-      </w:r>
-    </w:p>
-    <w:p>
-      <w:pPr>
-        <w:spacing w:line="240" w:lineRule="auto"/>
-        <w:ind w:leftChars="100" w:left="210"/>
-        <w:rPr>
-          <w:rFonts w:ascii="Times New Roman" w:hAnsi="Times New Roman" w:cs="Times New Roman"/>
-          <w:sz w:val="20"/>
-          <w:szCs w:val="20"/>
-        </w:rPr>
-      </w:pPr>
-      <w:r>
-        <w:rPr>
-          <w:rFonts w:ascii="Times New Roman" w:hAnsi="Times New Roman" w:cs="Times New Roman"/>
-          <w:sz w:val="20"/>
-          <w:szCs w:val="20"/>
-        </w:rPr>
-        <w:br w:type="page"/>
-      </w:r>
-    </w:p>
-    <w:p>
-      <w:pPr>
-        <w:pStyle w:val="2"/>
-        <w:rPr>
-          <w:rFonts w:ascii="Times New Roman" w:eastAsia="맑은 고딕" w:hAnsi="Times New Roman" w:cs="Times New Roman"/>
-          <w:sz w:val="24"/>
-          <w:szCs w:val="24"/>
-        </w:rPr>
-      </w:pPr>
-      <w:bookmarkStart w:id="9" w:name="_Toc43064549"/>
-      <w:r>
-        <w:rPr>
-          <w:rFonts w:ascii="Times New Roman" w:hAnsi="Times New Roman" w:cs="Times New Roman"/>
-          <w:sz w:val="24"/>
-          <w:szCs w:val="24"/>
-        </w:rPr>
-        <w:lastRenderedPageBreak/>
-        <w:t>2</w:t>
-      </w:r>
-      <w:r>
-        <w:rPr>
-          <w:rFonts w:ascii="Times New Roman" w:hAnsi="Times New Roman" w:cs="Times New Roman"/>
-          <w:sz w:val="24"/>
-          <w:szCs w:val="24"/>
-        </w:rPr>
-        <w:t xml:space="preserve">. </w:t>
-      </w:r>
-      <w:r>
-        <w:rPr>
-          <w:rFonts w:ascii="Times New Roman" w:hAnsi="Times New Roman" w:cs="Times New Roman"/>
-          <w:sz w:val="24"/>
-          <w:szCs w:val="24"/>
-        </w:rPr>
-        <w:t>Subset Construction</w:t>
-      </w:r>
-      <w:bookmarkEnd w:id="9"/>
-    </w:p>
-    <w:p>
-      <w:pPr>
-        <w:spacing w:line="240" w:lineRule="auto"/>
-        <w:ind w:leftChars="100" w:left="210"/>
-        <w:rPr>
-          <w:rFonts w:ascii="Times New Roman" w:hAnsi="Times New Roman" w:cs="Times New Roman"/>
-          <w:sz w:val="20"/>
-          <w:szCs w:val="20"/>
-        </w:rPr>
       </w:pPr>
     </w:p>
     <w:p>
@@ -7497,13 +7573,7 @@
       </w:r>
       <w:bookmarkEnd w:id="10"/>
     </w:p>
-    <w:p>
-      <w:pPr>
-        <w:rPr>
-          <w:rFonts w:hint="eastAsia"/>
-        </w:rPr>
-      </w:pPr>
-    </w:p>
+    <w:p/>
     <w:p>
       <w:pPr>
         <w:rPr>
@@ -7546,7 +7616,7 @@
     <w:p>
       <w:pPr>
         <w:rPr>
-          <w:rFonts w:ascii="Times New Roman" w:hAnsi="Times New Roman" w:cs="Times New Roman" w:hint="eastAsia"/>
+          <w:rFonts w:ascii="Times New Roman" w:hAnsi="Times New Roman" w:cs="Times New Roman"/>
           <w:sz w:val="20"/>
           <w:szCs w:val="20"/>
         </w:rPr>
@@ -7877,7 +7947,7 @@
                           <pic:cNvPicPr/>
                         </pic:nvPicPr>
                         <pic:blipFill>
-                          <a:blip r:embed="rId10"/>
+                          <a:blip r:embed="rId11"/>
                           <a:stretch>
                             <a:fillRect/>
                           </a:stretch>
@@ -8053,7 +8123,7 @@
                           <pic:cNvPicPr/>
                         </pic:nvPicPr>
                         <pic:blipFill>
-                          <a:blip r:embed="rId11"/>
+                          <a:blip r:embed="rId12"/>
                           <a:stretch>
                             <a:fillRect/>
                           </a:stretch>
@@ -8205,7 +8275,7 @@
                     <pic:cNvPicPr/>
                   </pic:nvPicPr>
                   <pic:blipFill>
-                    <a:blip r:embed="rId12"/>
+                    <a:blip r:embed="rId13"/>
                     <a:stretch>
                       <a:fillRect/>
                     </a:stretch>
@@ -8437,7 +8507,7 @@
                           <pic:cNvPicPr/>
                         </pic:nvPicPr>
                         <pic:blipFill>
-                          <a:blip r:embed="rId10"/>
+                          <a:blip r:embed="rId11"/>
                           <a:stretch>
                             <a:fillRect/>
                           </a:stretch>
@@ -8512,7 +8582,7 @@
                           <pic:cNvPicPr/>
                         </pic:nvPicPr>
                         <pic:blipFill>
-                          <a:blip r:embed="rId11"/>
+                          <a:blip r:embed="rId12"/>
                           <a:stretch>
                             <a:fillRect/>
                           </a:stretch>
@@ -8596,7 +8666,7 @@
                           <pic:cNvPicPr/>
                         </pic:nvPicPr>
                         <pic:blipFill rotWithShape="1">
-                          <a:blip r:embed="rId13"/>
+                          <a:blip r:embed="rId14"/>
                           <a:srcRect t="-1" b="49856"/>
                           <a:stretch/>
                         </pic:blipFill>
@@ -8643,7 +8713,7 @@
                           <pic:cNvPicPr/>
                         </pic:nvPicPr>
                         <pic:blipFill rotWithShape="1">
-                          <a:blip r:embed="rId13"/>
+                          <a:blip r:embed="rId14"/>
                           <a:srcRect t="49860"/>
                           <a:stretch/>
                         </pic:blipFill>
@@ -8995,7 +9065,7 @@
                           <pic:cNvPicPr/>
                         </pic:nvPicPr>
                         <pic:blipFill>
-                          <a:blip r:embed="rId14"/>
+                          <a:blip r:embed="rId15"/>
                           <a:stretch>
                             <a:fillRect/>
                           </a:stretch>
@@ -9079,7 +9149,7 @@
                           <pic:cNvPicPr/>
                         </pic:nvPicPr>
                         <pic:blipFill>
-                          <a:blip r:embed="rId15"/>
+                          <a:blip r:embed="rId16"/>
                           <a:stretch>
                             <a:fillRect/>
                           </a:stretch>
@@ -9227,7 +9297,7 @@
                     <pic:cNvPicPr/>
                   </pic:nvPicPr>
                   <pic:blipFill>
-                    <a:blip r:embed="rId16"/>
+                    <a:blip r:embed="rId17"/>
                     <a:stretch>
                       <a:fillRect/>
                     </a:stretch>
@@ -9448,7 +9518,7 @@
                           <pic:cNvPicPr/>
                         </pic:nvPicPr>
                         <pic:blipFill>
-                          <a:blip r:embed="rId17"/>
+                          <a:blip r:embed="rId18"/>
                           <a:stretch>
                             <a:fillRect/>
                           </a:stretch>
@@ -9504,7 +9574,7 @@
                           <pic:cNvPicPr/>
                         </pic:nvPicPr>
                         <pic:blipFill>
-                          <a:blip r:embed="rId15"/>
+                          <a:blip r:embed="rId16"/>
                           <a:stretch>
                             <a:fillRect/>
                           </a:stretch>
@@ -9594,7 +9664,7 @@
                           <pic:cNvPicPr/>
                         </pic:nvPicPr>
                         <pic:blipFill>
-                          <a:blip r:embed="rId18"/>
+                          <a:blip r:embed="rId19"/>
                           <a:stretch>
                             <a:fillRect/>
                           </a:stretch>
@@ -9920,7 +9990,7 @@
                           <pic:cNvPicPr/>
                         </pic:nvPicPr>
                         <pic:blipFill>
-                          <a:blip r:embed="rId19"/>
+                          <a:blip r:embed="rId20"/>
                           <a:stretch>
                             <a:fillRect/>
                           </a:stretch>
@@ -10026,7 +10096,7 @@
                           <pic:cNvPicPr/>
                         </pic:nvPicPr>
                         <pic:blipFill>
-                          <a:blip r:embed="rId20"/>
+                          <a:blip r:embed="rId21"/>
                           <a:stretch>
                             <a:fillRect/>
                           </a:stretch>
@@ -10152,7 +10222,7 @@
                     <pic:cNvPicPr/>
                   </pic:nvPicPr>
                   <pic:blipFill>
-                    <a:blip r:embed="rId21"/>
+                    <a:blip r:embed="rId22"/>
                     <a:stretch>
                       <a:fillRect/>
                     </a:stretch>
@@ -10376,7 +10446,7 @@
                           <pic:cNvPicPr/>
                         </pic:nvPicPr>
                         <pic:blipFill>
-                          <a:blip r:embed="rId19"/>
+                          <a:blip r:embed="rId20"/>
                           <a:stretch>
                             <a:fillRect/>
                           </a:stretch>
@@ -10448,7 +10518,7 @@
                           <pic:cNvPicPr/>
                         </pic:nvPicPr>
                         <pic:blipFill>
-                          <a:blip r:embed="rId20"/>
+                          <a:blip r:embed="rId21"/>
                           <a:stretch>
                             <a:fillRect/>
                           </a:stretch>
@@ -10520,7 +10590,7 @@
                           <pic:cNvPicPr/>
                         </pic:nvPicPr>
                         <pic:blipFill>
-                          <a:blip r:embed="rId18"/>
+                          <a:blip r:embed="rId19"/>
                           <a:stretch>
                             <a:fillRect/>
                           </a:stretch>
@@ -11061,7 +11131,7 @@
                     <pic:cNvPicPr/>
                   </pic:nvPicPr>
                   <pic:blipFill>
-                    <a:blip r:embed="rId22" cstate="print">
+                    <a:blip r:embed="rId23" cstate="print">
                       <a:extLst>
                         <a:ext uri="{28A0092B-C50C-407E-A947-70E740481C1C}">
                           <a14:useLocalDpi xmlns:a14="http://schemas.microsoft.com/office/drawing/2010/main" val="0"/>
@@ -11165,7 +11235,7 @@
                     <pic:cNvPicPr/>
                   </pic:nvPicPr>
                   <pic:blipFill>
-                    <a:blip r:embed="rId23">
+                    <a:blip r:embed="rId24">
                       <a:extLst>
                         <a:ext uri="{28A0092B-C50C-407E-A947-70E740481C1C}">
                           <a14:useLocalDpi xmlns:a14="http://schemas.microsoft.com/office/drawing/2010/main" val="0"/>
@@ -11398,7 +11468,7 @@
                     <pic:cNvPicPr/>
                   </pic:nvPicPr>
                   <pic:blipFill>
-                    <a:blip r:embed="rId24"/>
+                    <a:blip r:embed="rId25"/>
                     <a:stretch>
                       <a:fillRect/>
                     </a:stretch>
@@ -11625,46 +11695,6 @@
             <wp:extent cx="2924175" cy="4124091"/>
             <wp:effectExtent l="0" t="0" r="0" b="0"/>
             <wp:docPr id="32" name="그림 32" descr="스크린샷, 앉아있는, 테이블, 노트북이(가) 표시된 사진&#10;&#10;자동 생성된 설명"/>
-            <wp:cNvGraphicFramePr>
-              <a:graphicFrameLocks xmlns:a="http://schemas.openxmlformats.org/drawingml/2006/main" noChangeAspect="1"/>
-            </wp:cNvGraphicFramePr>
-            <a:graphic xmlns:a="http://schemas.openxmlformats.org/drawingml/2006/main">
-              <a:graphicData uri="http://schemas.openxmlformats.org/drawingml/2006/picture">
-                <pic:pic xmlns:pic="http://schemas.openxmlformats.org/drawingml/2006/picture">
-                  <pic:nvPicPr>
-                    <pic:cNvPr id="1" name=""/>
-                    <pic:cNvPicPr/>
-                  </pic:nvPicPr>
-                  <pic:blipFill>
-                    <a:blip r:embed="rId25"/>
-                    <a:stretch>
-                      <a:fillRect/>
-                    </a:stretch>
-                  </pic:blipFill>
-                  <pic:spPr>
-                    <a:xfrm>
-                      <a:off x="0" y="0"/>
-                      <a:ext cx="2965356" cy="4182171"/>
-                    </a:xfrm>
-                    <a:prstGeom prst="rect">
-                      <a:avLst/>
-                    </a:prstGeom>
-                  </pic:spPr>
-                </pic:pic>
-              </a:graphicData>
-            </a:graphic>
-          </wp:inline>
-        </w:drawing>
-      </w:r>
-      <w:r>
-        <w:rPr>
-          <w:noProof/>
-        </w:rPr>
-        <w:drawing>
-          <wp:inline distT="0" distB="0" distL="0" distR="0" wp14:anchorId="09EA60D7" wp14:editId="7F91C549">
-            <wp:extent cx="2720723" cy="4135703"/>
-            <wp:effectExtent l="0" t="0" r="3810" b="0"/>
-            <wp:docPr id="33" name="그림 33" descr="전화이(가) 표시된 사진&#10;&#10;자동 생성된 설명"/>
             <wp:cNvGraphicFramePr>
               <a:graphicFrameLocks xmlns:a="http://schemas.openxmlformats.org/drawingml/2006/main" noChangeAspect="1"/>
             </wp:cNvGraphicFramePr>
@@ -11684,6 +11714,46 @@
                   <pic:spPr>
                     <a:xfrm>
                       <a:off x="0" y="0"/>
+                      <a:ext cx="2965356" cy="4182171"/>
+                    </a:xfrm>
+                    <a:prstGeom prst="rect">
+                      <a:avLst/>
+                    </a:prstGeom>
+                  </pic:spPr>
+                </pic:pic>
+              </a:graphicData>
+            </a:graphic>
+          </wp:inline>
+        </w:drawing>
+      </w:r>
+      <w:r>
+        <w:rPr>
+          <w:noProof/>
+        </w:rPr>
+        <w:drawing>
+          <wp:inline distT="0" distB="0" distL="0" distR="0" wp14:anchorId="09EA60D7" wp14:editId="7F91C549">
+            <wp:extent cx="2720723" cy="4135703"/>
+            <wp:effectExtent l="0" t="0" r="3810" b="0"/>
+            <wp:docPr id="33" name="그림 33" descr="전화이(가) 표시된 사진&#10;&#10;자동 생성된 설명"/>
+            <wp:cNvGraphicFramePr>
+              <a:graphicFrameLocks xmlns:a="http://schemas.openxmlformats.org/drawingml/2006/main" noChangeAspect="1"/>
+            </wp:cNvGraphicFramePr>
+            <a:graphic xmlns:a="http://schemas.openxmlformats.org/drawingml/2006/main">
+              <a:graphicData uri="http://schemas.openxmlformats.org/drawingml/2006/picture">
+                <pic:pic xmlns:pic="http://schemas.openxmlformats.org/drawingml/2006/picture">
+                  <pic:nvPicPr>
+                    <pic:cNvPr id="1" name=""/>
+                    <pic:cNvPicPr/>
+                  </pic:nvPicPr>
+                  <pic:blipFill>
+                    <a:blip r:embed="rId27"/>
+                    <a:stretch>
+                      <a:fillRect/>
+                    </a:stretch>
+                  </pic:blipFill>
+                  <pic:spPr>
+                    <a:xfrm>
+                      <a:off x="0" y="0"/>
                       <a:ext cx="2749651" cy="4179676"/>
                     </a:xfrm>
                     <a:prstGeom prst="rect">
@@ -11909,7 +11979,7 @@
                     <pic:cNvPicPr/>
                   </pic:nvPicPr>
                   <pic:blipFill>
-                    <a:blip r:embed="rId27">
+                    <a:blip r:embed="rId28">
                       <a:extLst>
                         <a:ext uri="{28A0092B-C50C-407E-A947-70E740481C1C}">
                           <a14:useLocalDpi xmlns:a14="http://schemas.microsoft.com/office/drawing/2010/main" val="0"/>
@@ -12211,7 +12281,7 @@
                           <pic:cNvPicPr/>
                         </pic:nvPicPr>
                         <pic:blipFill>
-                          <a:blip r:embed="rId28" cstate="print">
+                          <a:blip r:embed="rId29" cstate="print">
                             <a:extLst>
                               <a:ext uri="{28A0092B-C50C-407E-A947-70E740481C1C}">
                                 <a14:useLocalDpi xmlns:a14="http://schemas.microsoft.com/office/drawing/2010/main" val="0"/>
@@ -12302,7 +12372,7 @@
                           <pic:cNvPicPr/>
                         </pic:nvPicPr>
                         <pic:blipFill>
-                          <a:blip r:embed="rId29" cstate="print">
+                          <a:blip r:embed="rId30" cstate="print">
                             <a:extLst>
                               <a:ext uri="{28A0092B-C50C-407E-A947-70E740481C1C}">
                                 <a14:useLocalDpi xmlns:a14="http://schemas.microsoft.com/office/drawing/2010/main" val="0"/>
@@ -12389,7 +12459,7 @@
                           <pic:cNvPicPr/>
                         </pic:nvPicPr>
                         <pic:blipFill>
-                          <a:blip r:embed="rId30" cstate="print">
+                          <a:blip r:embed="rId31" cstate="print">
                             <a:extLst>
                               <a:ext uri="{28A0092B-C50C-407E-A947-70E740481C1C}">
                                 <a14:useLocalDpi xmlns:a14="http://schemas.microsoft.com/office/drawing/2010/main" val="0"/>
@@ -12485,7 +12555,7 @@
                     <pic:cNvPicPr/>
                   </pic:nvPicPr>
                   <pic:blipFill>
-                    <a:blip r:embed="rId31" cstate="print">
+                    <a:blip r:embed="rId32" cstate="print">
                       <a:extLst>
                         <a:ext uri="{28A0092B-C50C-407E-A947-70E740481C1C}">
                           <a14:useLocalDpi xmlns:a14="http://schemas.microsoft.com/office/drawing/2010/main" val="0"/>
@@ -12637,7 +12707,7 @@
                           <pic:cNvPicPr/>
                         </pic:nvPicPr>
                         <pic:blipFill>
-                          <a:blip r:embed="rId32">
+                          <a:blip r:embed="rId33">
                             <a:extLst>
                               <a:ext uri="{28A0092B-C50C-407E-A947-70E740481C1C}">
                                 <a14:useLocalDpi xmlns:a14="http://schemas.microsoft.com/office/drawing/2010/main" val="0"/>
@@ -12700,7 +12770,7 @@
                           <pic:cNvPicPr/>
                         </pic:nvPicPr>
                         <pic:blipFill>
-                          <a:blip r:embed="rId33">
+                          <a:blip r:embed="rId34">
                             <a:extLst>
                               <a:ext uri="{28A0092B-C50C-407E-A947-70E740481C1C}">
                                 <a14:useLocalDpi xmlns:a14="http://schemas.microsoft.com/office/drawing/2010/main" val="0"/>
@@ -12795,7 +12865,7 @@
                     <pic:cNvPicPr/>
                   </pic:nvPicPr>
                   <pic:blipFill>
-                    <a:blip r:embed="rId34">
+                    <a:blip r:embed="rId35">
                       <a:extLst>
                         <a:ext uri="{28A0092B-C50C-407E-A947-70E740481C1C}">
                           <a14:useLocalDpi xmlns:a14="http://schemas.microsoft.com/office/drawing/2010/main" val="0"/>
@@ -12943,7 +13013,7 @@
                     <pic:cNvPicPr/>
                   </pic:nvPicPr>
                   <pic:blipFill>
-                    <a:blip r:embed="rId35">
+                    <a:blip r:embed="rId36">
                       <a:extLst>
                         <a:ext uri="{28A0092B-C50C-407E-A947-70E740481C1C}">
                           <a14:useLocalDpi xmlns:a14="http://schemas.microsoft.com/office/drawing/2010/main" val="0"/>
@@ -13181,7 +13251,7 @@
                           <pic:cNvPicPr/>
                         </pic:nvPicPr>
                         <pic:blipFill>
-                          <a:blip r:embed="rId36">
+                          <a:blip r:embed="rId37">
                             <a:extLst>
                               <a:ext uri="{28A0092B-C50C-407E-A947-70E740481C1C}">
                                 <a14:useLocalDpi xmlns:a14="http://schemas.microsoft.com/office/drawing/2010/main" val="0"/>
@@ -13244,7 +13314,7 @@
                           <pic:cNvPicPr/>
                         </pic:nvPicPr>
                         <pic:blipFill rotWithShape="1">
-                          <a:blip r:embed="rId37">
+                          <a:blip r:embed="rId38">
                             <a:extLst>
                               <a:ext uri="{28A0092B-C50C-407E-A947-70E740481C1C}">
                                 <a14:useLocalDpi xmlns:a14="http://schemas.microsoft.com/office/drawing/2010/main" val="0"/>
@@ -13298,7 +13368,7 @@
                           <pic:cNvPicPr/>
                         </pic:nvPicPr>
                         <pic:blipFill rotWithShape="1">
-                          <a:blip r:embed="rId37">
+                          <a:blip r:embed="rId38">
                             <a:extLst>
                               <a:ext uri="{28A0092B-C50C-407E-A947-70E740481C1C}">
                                 <a14:useLocalDpi xmlns:a14="http://schemas.microsoft.com/office/drawing/2010/main" val="0"/>
@@ -13544,7 +13614,7 @@
                           <pic:cNvPicPr/>
                         </pic:nvPicPr>
                         <pic:blipFill>
-                          <a:blip r:embed="rId38"/>
+                          <a:blip r:embed="rId39"/>
                           <a:stretch>
                             <a:fillRect/>
                           </a:stretch>
@@ -13600,7 +13670,7 @@
                           <pic:cNvPicPr/>
                         </pic:nvPicPr>
                         <pic:blipFill>
-                          <a:blip r:embed="rId39"/>
+                          <a:blip r:embed="rId40"/>
                           <a:stretch>
                             <a:fillRect/>
                           </a:stretch>
@@ -13773,7 +13843,7 @@
                           <pic:cNvPicPr/>
                         </pic:nvPicPr>
                         <pic:blipFill>
-                          <a:blip r:embed="rId40"/>
+                          <a:blip r:embed="rId41"/>
                           <a:stretch>
                             <a:fillRect/>
                           </a:stretch>
@@ -13829,7 +13899,7 @@
                           <pic:cNvPicPr/>
                         </pic:nvPicPr>
                         <pic:blipFill>
-                          <a:blip r:embed="rId41"/>
+                          <a:blip r:embed="rId42"/>
                           <a:stretch>
                             <a:fillRect/>
                           </a:stretch>
@@ -14002,7 +14072,7 @@
                           <pic:cNvPicPr/>
                         </pic:nvPicPr>
                         <pic:blipFill>
-                          <a:blip r:embed="rId42"/>
+                          <a:blip r:embed="rId43"/>
                           <a:stretch>
                             <a:fillRect/>
                           </a:stretch>
@@ -14058,7 +14128,7 @@
                           <pic:cNvPicPr/>
                         </pic:nvPicPr>
                         <pic:blipFill>
-                          <a:blip r:embed="rId43"/>
+                          <a:blip r:embed="rId44"/>
                           <a:stretch>
                             <a:fillRect/>
                           </a:stretch>
@@ -14231,7 +14301,7 @@
                           <pic:cNvPicPr/>
                         </pic:nvPicPr>
                         <pic:blipFill>
-                          <a:blip r:embed="rId44"/>
+                          <a:blip r:embed="rId45"/>
                           <a:stretch>
                             <a:fillRect/>
                           </a:stretch>
@@ -14287,7 +14357,7 @@
                           <pic:cNvPicPr/>
                         </pic:nvPicPr>
                         <pic:blipFill>
-                          <a:blip r:embed="rId45"/>
+                          <a:blip r:embed="rId46"/>
                           <a:stretch>
                             <a:fillRect/>
                           </a:stretch>
@@ -14475,7 +14545,7 @@
                           <pic:cNvPicPr/>
                         </pic:nvPicPr>
                         <pic:blipFill>
-                          <a:blip r:embed="rId46"/>
+                          <a:blip r:embed="rId47"/>
                           <a:stretch>
                             <a:fillRect/>
                           </a:stretch>
@@ -14531,7 +14601,7 @@
                           <pic:cNvPicPr/>
                         </pic:nvPicPr>
                         <pic:blipFill>
-                          <a:blip r:embed="rId47"/>
+                          <a:blip r:embed="rId48"/>
                           <a:stretch>
                             <a:fillRect/>
                           </a:stretch>
@@ -14703,7 +14773,7 @@
                           <pic:cNvPicPr/>
                         </pic:nvPicPr>
                         <pic:blipFill>
-                          <a:blip r:embed="rId48"/>
+                          <a:blip r:embed="rId49"/>
                           <a:stretch>
                             <a:fillRect/>
                           </a:stretch>
@@ -14759,7 +14829,7 @@
                           <pic:cNvPicPr/>
                         </pic:nvPicPr>
                         <pic:blipFill>
-                          <a:blip r:embed="rId49"/>
+                          <a:blip r:embed="rId50"/>
                           <a:stretch>
                             <a:fillRect/>
                           </a:stretch>
@@ -14931,7 +15001,7 @@
                           <pic:cNvPicPr/>
                         </pic:nvPicPr>
                         <pic:blipFill>
-                          <a:blip r:embed="rId50"/>
+                          <a:blip r:embed="rId51"/>
                           <a:stretch>
                             <a:fillRect/>
                           </a:stretch>
@@ -14987,7 +15057,7 @@
                           <pic:cNvPicPr/>
                         </pic:nvPicPr>
                         <pic:blipFill>
-                          <a:blip r:embed="rId51"/>
+                          <a:blip r:embed="rId52"/>
                           <a:stretch>
                             <a:fillRect/>
                           </a:stretch>
@@ -15159,7 +15229,7 @@
                           <pic:cNvPicPr/>
                         </pic:nvPicPr>
                         <pic:blipFill>
-                          <a:blip r:embed="rId52"/>
+                          <a:blip r:embed="rId53"/>
                           <a:stretch>
                             <a:fillRect/>
                           </a:stretch>
@@ -15215,7 +15285,7 @@
                           <pic:cNvPicPr/>
                         </pic:nvPicPr>
                         <pic:blipFill>
-                          <a:blip r:embed="rId53"/>
+                          <a:blip r:embed="rId54"/>
                           <a:stretch>
                             <a:fillRect/>
                           </a:stretch>
@@ -15388,7 +15458,7 @@
                           <pic:cNvPicPr/>
                         </pic:nvPicPr>
                         <pic:blipFill>
-                          <a:blip r:embed="rId54"/>
+                          <a:blip r:embed="rId55"/>
                           <a:stretch>
                             <a:fillRect/>
                           </a:stretch>
@@ -15444,7 +15514,7 @@
                           <pic:cNvPicPr/>
                         </pic:nvPicPr>
                         <pic:blipFill>
-                          <a:blip r:embed="rId55"/>
+                          <a:blip r:embed="rId56"/>
                           <a:stretch>
                             <a:fillRect/>
                           </a:stretch>
@@ -15558,7 +15628,7 @@
                     <pic:cNvPicPr/>
                   </pic:nvPicPr>
                   <pic:blipFill>
-                    <a:blip r:embed="rId56" cstate="print">
+                    <a:blip r:embed="rId57" cstate="print">
                       <a:extLst>
                         <a:ext uri="{28A0092B-C50C-407E-A947-70E740481C1C}">
                           <a14:useLocalDpi xmlns:a14="http://schemas.microsoft.com/office/drawing/2010/main" val="0"/>
@@ -15749,7 +15819,7 @@
     </w:p>
     <w:p/>
     <w:sectPr>
-      <w:footerReference w:type="default" r:id="rId57"/>
+      <w:footerReference w:type="default" r:id="rId58"/>
       <w:pgSz w:w="11906" w:h="16838"/>
       <w:pgMar w:top="1701" w:right="1440" w:bottom="1440" w:left="1440" w:header="720" w:footer="720" w:gutter="0"/>
       <w:pgNumType w:start="0"/>

</xml_diff>